<commit_message>
Additional documentation / MSE debug
Vignette about 2/3
Need a debug on UMSY_PI MP
</commit_message>
<xml_diff>
--- a/Reports/Report 6 ABT MSE Carruthers Jan 2017.docx
+++ b/Reports/Report 6 ABT MSE Carruthers Jan 2017.docx
@@ -1109,7 +1109,21 @@
           <w:sz w:val="21"/>
           <w:szCs w:val="21"/>
         </w:rPr>
-        <w:t>A one-click website for the ABT_MSE framework was developed that will automatically update each time the framework is updated.</w:t>
+        <w:t>A</w:t>
+      </w:r>
+      <w:r>
+        <w:rPr>
+          <w:sz w:val="21"/>
+          <w:szCs w:val="21"/>
+        </w:rPr>
+        <w:t>n automated</w:t>
+      </w:r>
+      <w:r>
+        <w:rPr>
+          <w:sz w:val="21"/>
+          <w:szCs w:val="21"/>
+        </w:rPr>
+        <w:t xml:space="preserve"> one-click website for the ABT_MSE framework was developed that will automatically update each time the framework is updated.</w:t>
       </w:r>
     </w:p>
     <w:p>
@@ -1188,6 +1202,15 @@
           <w:szCs w:val="21"/>
         </w:rPr>
       </w:pPr>
+      <w:r>
+        <w:rPr>
+          <w:sz w:val="21"/>
+          <w:szCs w:val="21"/>
+        </w:rPr>
+        <w:t>OM conditions reporting (area definitions, fleet definitions etc)</w:t>
+      </w:r>
+      <w:bookmarkStart w:id="0" w:name="_GoBack"/>
+      <w:bookmarkEnd w:id="0"/>
     </w:p>
     <w:p>
       <w:pPr>
@@ -1470,6 +1493,13 @@
           <w:szCs w:val="21"/>
         </w:rPr>
       </w:pPr>
+      <w:r>
+        <w:rPr>
+          <w:sz w:val="21"/>
+          <w:szCs w:val="21"/>
+        </w:rPr>
+        <w:t xml:space="preserve">Add convergence diagnostics for performance metrics </w:t>
+      </w:r>
     </w:p>
     <w:p>
       <w:pPr>
@@ -1489,7 +1519,23 @@
           <w:sz w:val="21"/>
           <w:szCs w:val="21"/>
         </w:rPr>
-        <w:t>Performance metric convergence diagnostics</w:t>
+        <w:t xml:space="preserve">Create </w:t>
+      </w:r>
+      <w:proofErr w:type="spellStart"/>
+      <w:r>
+        <w:rPr>
+          <w:sz w:val="21"/>
+          <w:szCs w:val="21"/>
+        </w:rPr>
+        <w:t>Rcpp</w:t>
+      </w:r>
+      <w:proofErr w:type="spellEnd"/>
+      <w:r>
+        <w:rPr>
+          <w:sz w:val="21"/>
+          <w:szCs w:val="21"/>
+        </w:rPr>
+        <w:t xml:space="preserve"> code for calculating historical fishing mortality rate at length </w:t>
       </w:r>
     </w:p>
     <w:p>
@@ -1505,13 +1551,6 @@
           <w:szCs w:val="21"/>
         </w:rPr>
       </w:pPr>
-      <w:r>
-        <w:rPr>
-          <w:sz w:val="21"/>
-          <w:szCs w:val="21"/>
-        </w:rPr>
-        <w:t>Pencil plots</w:t>
-      </w:r>
     </w:p>
     <w:p>
       <w:pPr>
@@ -1531,7 +1570,7 @@
           <w:sz w:val="21"/>
           <w:szCs w:val="21"/>
         </w:rPr>
-        <w:t xml:space="preserve">Better characterization of observation processes, for example what is an appropriate / credible degree of bias in age at maturity BMSY/B0, FMSY/M etc. </w:t>
+        <w:t>Performance metric convergence diagnostics</w:t>
       </w:r>
     </w:p>
     <w:p>
@@ -1547,6 +1586,13 @@
           <w:szCs w:val="21"/>
         </w:rPr>
       </w:pPr>
+      <w:r>
+        <w:rPr>
+          <w:sz w:val="21"/>
+          <w:szCs w:val="21"/>
+        </w:rPr>
+        <w:t>Pencil plots</w:t>
+      </w:r>
     </w:p>
     <w:p>
       <w:pPr>
@@ -1561,6 +1607,13 @@
           <w:szCs w:val="21"/>
         </w:rPr>
       </w:pPr>
+      <w:r>
+        <w:rPr>
+          <w:sz w:val="21"/>
+          <w:szCs w:val="21"/>
+        </w:rPr>
+        <w:t xml:space="preserve">Better characterization of observation processes, for example what is an appropriate / credible degree of bias in age at maturity BMSY/B0, FMSY/M etc. </w:t>
+      </w:r>
     </w:p>
     <w:p>
       <w:pPr>
@@ -1571,19 +1624,10 @@
         </w:tabs>
         <w:ind w:left="142" w:right="222"/>
         <w:rPr>
-          <w:b/>
-          <w:sz w:val="21"/>
-          <w:szCs w:val="21"/>
-        </w:rPr>
-      </w:pPr>
-      <w:r>
-        <w:rPr>
-          <w:b/>
-          <w:sz w:val="21"/>
-          <w:szCs w:val="21"/>
-        </w:rPr>
-        <w:t>Coding additions</w:t>
-      </w:r>
+          <w:sz w:val="21"/>
+          <w:szCs w:val="21"/>
+        </w:rPr>
+      </w:pPr>
     </w:p>
     <w:p>
       <w:pPr>
@@ -1598,46 +1642,6 @@
           <w:szCs w:val="21"/>
         </w:rPr>
       </w:pPr>
-      <w:r>
-        <w:rPr>
-          <w:sz w:val="21"/>
-          <w:szCs w:val="21"/>
-        </w:rPr>
-        <w:lastRenderedPageBreak/>
-        <w:t xml:space="preserve">Update </w:t>
-      </w:r>
-      <w:proofErr w:type="spellStart"/>
-      <w:r>
-        <w:rPr>
-          <w:sz w:val="21"/>
-          <w:szCs w:val="21"/>
-        </w:rPr>
-        <w:t>iALK</w:t>
-      </w:r>
-      <w:proofErr w:type="spellEnd"/>
-      <w:r>
-        <w:rPr>
-          <w:sz w:val="21"/>
-          <w:szCs w:val="21"/>
-        </w:rPr>
-        <w:t xml:space="preserve"> in future years (don’t simply assume </w:t>
-      </w:r>
-      <w:proofErr w:type="spellStart"/>
-      <w:r>
-        <w:rPr>
-          <w:sz w:val="21"/>
-          <w:szCs w:val="21"/>
-        </w:rPr>
-        <w:t>nyears</w:t>
-      </w:r>
-      <w:proofErr w:type="spellEnd"/>
-      <w:r>
-        <w:rPr>
-          <w:sz w:val="21"/>
-          <w:szCs w:val="21"/>
-        </w:rPr>
-        <w:t xml:space="preserve"> matrix)</w:t>
-      </w:r>
     </w:p>
     <w:p>
       <w:pPr>
@@ -1648,32 +1652,18 @@
         </w:tabs>
         <w:ind w:left="142" w:right="222"/>
         <w:rPr>
-          <w:sz w:val="21"/>
-          <w:szCs w:val="21"/>
-        </w:rPr>
-      </w:pPr>
-      <w:r>
-        <w:rPr>
-          <w:sz w:val="21"/>
-          <w:szCs w:val="21"/>
-        </w:rPr>
-        <w:t xml:space="preserve">May need </w:t>
-      </w:r>
-      <w:proofErr w:type="spellStart"/>
-      <w:r>
-        <w:rPr>
-          <w:sz w:val="21"/>
-          <w:szCs w:val="21"/>
-        </w:rPr>
-        <w:t>iALK</w:t>
-      </w:r>
-      <w:proofErr w:type="spellEnd"/>
-      <w:r>
-        <w:rPr>
-          <w:sz w:val="21"/>
-          <w:szCs w:val="21"/>
-        </w:rPr>
-        <w:t xml:space="preserve"> that is stock specific for CAA predictions if growth is different among stocks (makeCAL2, makeCAL3)</w:t>
+          <w:b/>
+          <w:sz w:val="21"/>
+          <w:szCs w:val="21"/>
+        </w:rPr>
+      </w:pPr>
+      <w:r>
+        <w:rPr>
+          <w:b/>
+          <w:sz w:val="21"/>
+          <w:szCs w:val="21"/>
+        </w:rPr>
+        <w:t>Coding additions</w:t>
       </w:r>
     </w:p>
     <w:p>
@@ -1694,7 +1684,39 @@
           <w:sz w:val="21"/>
           <w:szCs w:val="21"/>
         </w:rPr>
-        <w:t>Free up recruitment switching per stock (robustness sets)</w:t>
+        <w:t xml:space="preserve">Update </w:t>
+      </w:r>
+      <w:proofErr w:type="spellStart"/>
+      <w:r>
+        <w:rPr>
+          <w:sz w:val="21"/>
+          <w:szCs w:val="21"/>
+        </w:rPr>
+        <w:t>iALK</w:t>
+      </w:r>
+      <w:proofErr w:type="spellEnd"/>
+      <w:r>
+        <w:rPr>
+          <w:sz w:val="21"/>
+          <w:szCs w:val="21"/>
+        </w:rPr>
+        <w:t xml:space="preserve"> in future years (don’t simply assume </w:t>
+      </w:r>
+      <w:proofErr w:type="spellStart"/>
+      <w:r>
+        <w:rPr>
+          <w:sz w:val="21"/>
+          <w:szCs w:val="21"/>
+        </w:rPr>
+        <w:t>nyears</w:t>
+      </w:r>
+      <w:proofErr w:type="spellEnd"/>
+      <w:r>
+        <w:rPr>
+          <w:sz w:val="21"/>
+          <w:szCs w:val="21"/>
+        </w:rPr>
+        <w:t xml:space="preserve"> matrix)</w:t>
       </w:r>
     </w:p>
     <w:p>
@@ -1710,6 +1732,29 @@
           <w:szCs w:val="21"/>
         </w:rPr>
       </w:pPr>
+      <w:r>
+        <w:rPr>
+          <w:sz w:val="21"/>
+          <w:szCs w:val="21"/>
+        </w:rPr>
+        <w:t xml:space="preserve">May need </w:t>
+      </w:r>
+      <w:proofErr w:type="spellStart"/>
+      <w:r>
+        <w:rPr>
+          <w:sz w:val="21"/>
+          <w:szCs w:val="21"/>
+        </w:rPr>
+        <w:t>iALK</w:t>
+      </w:r>
+      <w:proofErr w:type="spellEnd"/>
+      <w:r>
+        <w:rPr>
+          <w:sz w:val="21"/>
+          <w:szCs w:val="21"/>
+        </w:rPr>
+        <w:t xml:space="preserve"> that is stock specific for CAA predictions if growth is different among stocks (makeCAL2, makeCAL3)</w:t>
+      </w:r>
     </w:p>
     <w:p>
       <w:pPr>
@@ -1720,28 +1765,16 @@
         </w:tabs>
         <w:ind w:left="142" w:right="222"/>
         <w:rPr>
-          <w:b/>
-          <w:sz w:val="21"/>
-          <w:szCs w:val="21"/>
-        </w:rPr>
-      </w:pPr>
-      <w:proofErr w:type="spellStart"/>
-      <w:r>
-        <w:rPr>
-          <w:b/>
-          <w:sz w:val="21"/>
-          <w:szCs w:val="21"/>
-        </w:rPr>
-        <w:t>House keeping</w:t>
-      </w:r>
-      <w:proofErr w:type="spellEnd"/>
-      <w:r>
-        <w:rPr>
-          <w:b/>
-          <w:sz w:val="21"/>
-          <w:szCs w:val="21"/>
-        </w:rPr>
-        <w:t>:</w:t>
+          <w:sz w:val="21"/>
+          <w:szCs w:val="21"/>
+        </w:rPr>
+      </w:pPr>
+      <w:r>
+        <w:rPr>
+          <w:sz w:val="21"/>
+          <w:szCs w:val="21"/>
+        </w:rPr>
+        <w:t>Free up recruitment switching per stock (robustness sets)</w:t>
       </w:r>
     </w:p>
     <w:p>
@@ -1757,13 +1790,6 @@
           <w:szCs w:val="21"/>
         </w:rPr>
       </w:pPr>
-      <w:r>
-        <w:rPr>
-          <w:sz w:val="21"/>
-          <w:szCs w:val="21"/>
-        </w:rPr>
-        <w:t>Clean up code,</w:t>
-      </w:r>
     </w:p>
     <w:p>
       <w:pPr>
@@ -1774,32 +1800,28 @@
         </w:tabs>
         <w:ind w:left="142" w:right="222"/>
         <w:rPr>
-          <w:sz w:val="21"/>
-          <w:szCs w:val="21"/>
-        </w:rPr>
-      </w:pPr>
-      <w:r>
-        <w:rPr>
-          <w:sz w:val="21"/>
-          <w:szCs w:val="21"/>
-        </w:rPr>
-        <w:t xml:space="preserve">Copy over </w:t>
-      </w:r>
+          <w:b/>
+          <w:sz w:val="21"/>
+          <w:szCs w:val="21"/>
+        </w:rPr>
+      </w:pPr>
       <w:proofErr w:type="spellStart"/>
       <w:r>
         <w:rPr>
-          <w:sz w:val="21"/>
-          <w:szCs w:val="21"/>
-        </w:rPr>
-        <w:t>cov</w:t>
+          <w:b/>
+          <w:sz w:val="21"/>
+          <w:szCs w:val="21"/>
+        </w:rPr>
+        <w:t>House keeping</w:t>
       </w:r>
       <w:proofErr w:type="spellEnd"/>
       <w:r>
         <w:rPr>
-          <w:sz w:val="21"/>
-          <w:szCs w:val="21"/>
-        </w:rPr>
-        <w:t xml:space="preserve"> files</w:t>
+          <w:b/>
+          <w:sz w:val="21"/>
+          <w:szCs w:val="21"/>
+        </w:rPr>
+        <w:t>:</w:t>
       </w:r>
     </w:p>
     <w:p>
@@ -1815,23 +1837,12 @@
           <w:szCs w:val="21"/>
         </w:rPr>
       </w:pPr>
-      <w:proofErr w:type="spellStart"/>
-      <w:proofErr w:type="gramStart"/>
-      <w:r>
-        <w:rPr>
-          <w:sz w:val="21"/>
-          <w:szCs w:val="21"/>
-        </w:rPr>
-        <w:t>loadABT</w:t>
-      </w:r>
-      <w:proofErr w:type="spellEnd"/>
-      <w:proofErr w:type="gramEnd"/>
-      <w:r>
-        <w:rPr>
-          <w:sz w:val="21"/>
-          <w:szCs w:val="21"/>
-        </w:rPr>
-        <w:t xml:space="preserve"> function</w:t>
+      <w:r>
+        <w:rPr>
+          <w:sz w:val="21"/>
+          <w:szCs w:val="21"/>
+        </w:rPr>
+        <w:t>Clean up code,</w:t>
       </w:r>
     </w:p>
     <w:p>
@@ -1847,6 +1858,29 @@
           <w:szCs w:val="21"/>
         </w:rPr>
       </w:pPr>
+      <w:r>
+        <w:rPr>
+          <w:sz w:val="21"/>
+          <w:szCs w:val="21"/>
+        </w:rPr>
+        <w:t xml:space="preserve">Copy over </w:t>
+      </w:r>
+      <w:proofErr w:type="spellStart"/>
+      <w:r>
+        <w:rPr>
+          <w:sz w:val="21"/>
+          <w:szCs w:val="21"/>
+        </w:rPr>
+        <w:t>cov</w:t>
+      </w:r>
+      <w:proofErr w:type="spellEnd"/>
+      <w:r>
+        <w:rPr>
+          <w:sz w:val="21"/>
+          <w:szCs w:val="21"/>
+        </w:rPr>
+        <w:t xml:space="preserve"> files</w:t>
+      </w:r>
     </w:p>
     <w:p>
       <w:pPr>
@@ -1861,12 +1895,23 @@
           <w:szCs w:val="21"/>
         </w:rPr>
       </w:pPr>
-      <w:r>
-        <w:rPr>
-          <w:sz w:val="21"/>
-          <w:szCs w:val="21"/>
-        </w:rPr>
-        <w:t>Quick start</w:t>
+      <w:proofErr w:type="spellStart"/>
+      <w:proofErr w:type="gramStart"/>
+      <w:r>
+        <w:rPr>
+          <w:sz w:val="21"/>
+          <w:szCs w:val="21"/>
+        </w:rPr>
+        <w:t>loadABT</w:t>
+      </w:r>
+      <w:proofErr w:type="spellEnd"/>
+      <w:proofErr w:type="gramEnd"/>
+      <w:r>
+        <w:rPr>
+          <w:sz w:val="21"/>
+          <w:szCs w:val="21"/>
+        </w:rPr>
+        <w:t xml:space="preserve"> function</w:t>
       </w:r>
     </w:p>
     <w:p>
@@ -1882,13 +1927,6 @@
           <w:szCs w:val="21"/>
         </w:rPr>
       </w:pPr>
-      <w:r>
-        <w:rPr>
-          <w:sz w:val="21"/>
-          <w:szCs w:val="21"/>
-        </w:rPr>
-        <w:t>Load an OMI</w:t>
-      </w:r>
     </w:p>
     <w:p>
       <w:pPr>
@@ -1908,7 +1946,7 @@
           <w:sz w:val="21"/>
           <w:szCs w:val="21"/>
         </w:rPr>
-        <w:t>Run M3</w:t>
+        <w:t>Quick start</w:t>
       </w:r>
     </w:p>
     <w:p>
@@ -1929,7 +1967,7 @@
           <w:sz w:val="21"/>
           <w:szCs w:val="21"/>
         </w:rPr>
-        <w:t>Read M3</w:t>
+        <w:t>Load an OMI</w:t>
       </w:r>
     </w:p>
     <w:p>
@@ -1950,7 +1988,7 @@
           <w:sz w:val="21"/>
           <w:szCs w:val="21"/>
         </w:rPr>
-        <w:t>Make an OM</w:t>
+        <w:t>Run M3</w:t>
       </w:r>
     </w:p>
     <w:p>
@@ -1971,7 +2009,7 @@
           <w:sz w:val="21"/>
           <w:szCs w:val="21"/>
         </w:rPr>
-        <w:t>Run an MSE</w:t>
+        <w:t>Read M3</w:t>
       </w:r>
     </w:p>
     <w:p>
@@ -1987,6 +2025,13 @@
           <w:szCs w:val="21"/>
         </w:rPr>
       </w:pPr>
+      <w:r>
+        <w:rPr>
+          <w:sz w:val="21"/>
+          <w:szCs w:val="21"/>
+        </w:rPr>
+        <w:t>Make an OM</w:t>
+      </w:r>
     </w:p>
     <w:p>
       <w:pPr>
@@ -2006,7 +2051,7 @@
           <w:sz w:val="21"/>
           <w:szCs w:val="21"/>
         </w:rPr>
-        <w:t>7 steps of MSE</w:t>
+        <w:t>Run an MSE</w:t>
       </w:r>
     </w:p>
     <w:p>
@@ -2041,7 +2086,7 @@
           <w:sz w:val="21"/>
           <w:szCs w:val="21"/>
         </w:rPr>
-        <w:t xml:space="preserve">Other features </w:t>
+        <w:t>7 steps of MSE</w:t>
       </w:r>
     </w:p>
     <w:p>
@@ -2076,7 +2121,7 @@
           <w:sz w:val="21"/>
           <w:szCs w:val="21"/>
         </w:rPr>
-        <w:t>Example allocation</w:t>
+        <w:t xml:space="preserve">Other features </w:t>
       </w:r>
     </w:p>
     <w:p>
@@ -2092,13 +2137,6 @@
           <w:szCs w:val="21"/>
         </w:rPr>
       </w:pPr>
-      <w:r>
-        <w:rPr>
-          <w:sz w:val="21"/>
-          <w:szCs w:val="21"/>
-        </w:rPr>
-        <w:t>Example recruitment</w:t>
-      </w:r>
     </w:p>
     <w:p>
       <w:pPr>
@@ -2118,17 +2156,8 @@
           <w:sz w:val="21"/>
           <w:szCs w:val="21"/>
         </w:rPr>
-        <w:t xml:space="preserve">Example </w:t>
-      </w:r>
-      <w:proofErr w:type="spellStart"/>
-      <w:r>
-        <w:rPr>
-          <w:sz w:val="21"/>
-          <w:szCs w:val="21"/>
-        </w:rPr>
-        <w:t>MPindex</w:t>
-      </w:r>
-      <w:proofErr w:type="spellEnd"/>
+        <w:t>Example allocation</w:t>
+      </w:r>
     </w:p>
     <w:p>
       <w:pPr>
@@ -2148,7 +2177,7 @@
           <w:sz w:val="21"/>
           <w:szCs w:val="21"/>
         </w:rPr>
-        <w:t>Add a new CPUE index</w:t>
+        <w:t>Example recruitment</w:t>
       </w:r>
     </w:p>
     <w:p>
@@ -2164,6 +2193,22 @@
           <w:szCs w:val="21"/>
         </w:rPr>
       </w:pPr>
+      <w:r>
+        <w:rPr>
+          <w:sz w:val="21"/>
+          <w:szCs w:val="21"/>
+        </w:rPr>
+        <w:t xml:space="preserve">Example </w:t>
+      </w:r>
+      <w:proofErr w:type="spellStart"/>
+      <w:r>
+        <w:rPr>
+          <w:sz w:val="21"/>
+          <w:szCs w:val="21"/>
+        </w:rPr>
+        <w:t>MPindex</w:t>
+      </w:r>
+      <w:proofErr w:type="spellEnd"/>
     </w:p>
     <w:p>
       <w:pPr>
@@ -2183,7 +2228,7 @@
           <w:sz w:val="21"/>
           <w:szCs w:val="21"/>
         </w:rPr>
-        <w:t>Change maturity in an OMI</w:t>
+        <w:t>Add a new CPUE index</w:t>
       </w:r>
     </w:p>
     <w:p>
@@ -2199,13 +2244,6 @@
           <w:szCs w:val="21"/>
         </w:rPr>
       </w:pPr>
-      <w:r>
-        <w:rPr>
-          <w:sz w:val="21"/>
-          <w:szCs w:val="21"/>
-        </w:rPr>
-        <w:t>Fit M3</w:t>
-      </w:r>
     </w:p>
     <w:p>
       <w:pPr>
@@ -2225,7 +2263,7 @@
           <w:sz w:val="21"/>
           <w:szCs w:val="21"/>
         </w:rPr>
-        <w:t>Plot outputs (a fit report)</w:t>
+        <w:t>Change maturity in an OMI</w:t>
       </w:r>
     </w:p>
     <w:p>
@@ -2241,6 +2279,13 @@
           <w:szCs w:val="21"/>
         </w:rPr>
       </w:pPr>
+      <w:r>
+        <w:rPr>
+          <w:sz w:val="21"/>
+          <w:szCs w:val="21"/>
+        </w:rPr>
+        <w:t>Fit M3</w:t>
+      </w:r>
     </w:p>
     <w:p>
       <w:pPr>
@@ -2260,7 +2305,7 @@
           <w:sz w:val="21"/>
           <w:szCs w:val="21"/>
         </w:rPr>
-        <w:t>Create an OM</w:t>
+        <w:t>Plot outputs (a fit report)</w:t>
       </w:r>
     </w:p>
     <w:p>
@@ -2276,13 +2321,6 @@
           <w:szCs w:val="21"/>
         </w:rPr>
       </w:pPr>
-      <w:r>
-        <w:rPr>
-          <w:sz w:val="21"/>
-          <w:szCs w:val="21"/>
-        </w:rPr>
-        <w:t>Do an MSE</w:t>
-      </w:r>
     </w:p>
     <w:p>
       <w:pPr>
@@ -2302,7 +2340,7 @@
           <w:sz w:val="21"/>
           <w:szCs w:val="21"/>
         </w:rPr>
-        <w:t>Plot results</w:t>
+        <w:t>Create an OM</w:t>
       </w:r>
     </w:p>
     <w:p>
@@ -2323,7 +2361,7 @@
           <w:sz w:val="21"/>
           <w:szCs w:val="21"/>
         </w:rPr>
-        <w:t>Create an MSE report</w:t>
+        <w:t>Do an MSE</w:t>
       </w:r>
     </w:p>
     <w:p>
@@ -2339,6 +2377,13 @@
           <w:szCs w:val="21"/>
         </w:rPr>
       </w:pPr>
+      <w:r>
+        <w:rPr>
+          <w:sz w:val="21"/>
+          <w:szCs w:val="21"/>
+        </w:rPr>
+        <w:t>Plot results</w:t>
+      </w:r>
     </w:p>
     <w:p>
       <w:pPr>
@@ -2358,7 +2403,7 @@
           <w:sz w:val="21"/>
           <w:szCs w:val="21"/>
         </w:rPr>
-        <w:t>Create a PM</w:t>
+        <w:t>Create an MSE report</w:t>
       </w:r>
     </w:p>
     <w:p>
@@ -2374,13 +2419,6 @@
           <w:szCs w:val="21"/>
         </w:rPr>
       </w:pPr>
-      <w:r>
-        <w:rPr>
-          <w:sz w:val="21"/>
-          <w:szCs w:val="21"/>
-        </w:rPr>
-        <w:t>Create an MP</w:t>
-      </w:r>
     </w:p>
     <w:p>
       <w:pPr>
@@ -2395,6 +2433,13 @@
           <w:szCs w:val="21"/>
         </w:rPr>
       </w:pPr>
+      <w:r>
+        <w:rPr>
+          <w:sz w:val="21"/>
+          <w:szCs w:val="21"/>
+        </w:rPr>
+        <w:t>Create a PM</w:t>
+      </w:r>
     </w:p>
     <w:p>
       <w:pPr>
@@ -2414,39 +2459,7 @@
           <w:sz w:val="21"/>
           <w:szCs w:val="21"/>
         </w:rPr>
-        <w:t xml:space="preserve">Load up a </w:t>
-      </w:r>
-      <w:proofErr w:type="spellStart"/>
-      <w:r>
-        <w:rPr>
-          <w:sz w:val="21"/>
-          <w:szCs w:val="21"/>
-        </w:rPr>
-        <w:t>pset</w:t>
-      </w:r>
-      <w:proofErr w:type="spellEnd"/>
-      <w:r>
-        <w:rPr>
-          <w:sz w:val="21"/>
-          <w:szCs w:val="21"/>
-        </w:rPr>
-        <w:t xml:space="preserve"> (create documentation for </w:t>
-      </w:r>
-      <w:proofErr w:type="spellStart"/>
-      <w:r>
-        <w:rPr>
-          <w:sz w:val="21"/>
-          <w:szCs w:val="21"/>
-        </w:rPr>
-        <w:t>pset</w:t>
-      </w:r>
-      <w:proofErr w:type="spellEnd"/>
-      <w:r>
-        <w:rPr>
-          <w:sz w:val="21"/>
-          <w:szCs w:val="21"/>
-        </w:rPr>
-        <w:t>)</w:t>
+        <w:t>Create an MP</w:t>
       </w:r>
     </w:p>
     <w:p>
@@ -2481,7 +2494,39 @@
           <w:sz w:val="21"/>
           <w:szCs w:val="21"/>
         </w:rPr>
-        <w:t>Update readme to reflect new file structure changes and possibly an order of operations</w:t>
+        <w:t xml:space="preserve">Load up a </w:t>
+      </w:r>
+      <w:proofErr w:type="spellStart"/>
+      <w:r>
+        <w:rPr>
+          <w:sz w:val="21"/>
+          <w:szCs w:val="21"/>
+        </w:rPr>
+        <w:t>pset</w:t>
+      </w:r>
+      <w:proofErr w:type="spellEnd"/>
+      <w:r>
+        <w:rPr>
+          <w:sz w:val="21"/>
+          <w:szCs w:val="21"/>
+        </w:rPr>
+        <w:t xml:space="preserve"> (create documentation for </w:t>
+      </w:r>
+      <w:proofErr w:type="spellStart"/>
+      <w:r>
+        <w:rPr>
+          <w:sz w:val="21"/>
+          <w:szCs w:val="21"/>
+        </w:rPr>
+        <w:t>pset</w:t>
+      </w:r>
+      <w:proofErr w:type="spellEnd"/>
+      <w:r>
+        <w:rPr>
+          <w:sz w:val="21"/>
+          <w:szCs w:val="21"/>
+        </w:rPr>
+        <w:t>)</w:t>
       </w:r>
     </w:p>
     <w:p>
@@ -2516,7 +2561,7 @@
           <w:sz w:val="21"/>
           <w:szCs w:val="21"/>
         </w:rPr>
-        <w:t>Debug an occasional estimation error in the MSY reference point calculator</w:t>
+        <w:t>Update readme to reflect new file structure changes and possibly an order of operations</w:t>
       </w:r>
     </w:p>
     <w:p>
@@ -2551,10 +2596,43 @@
           <w:sz w:val="21"/>
           <w:szCs w:val="21"/>
         </w:rPr>
+        <w:t>Debug an occasional estimation error in the MSY reference point calculator</w:t>
+      </w:r>
+    </w:p>
+    <w:p>
+      <w:pPr>
+        <w:pStyle w:val="ListParagraph"/>
+        <w:tabs>
+          <w:tab w:val="left" w:pos="9351"/>
+          <w:tab w:val="left" w:pos="9923"/>
+        </w:tabs>
+        <w:ind w:left="142" w:right="222"/>
+        <w:rPr>
+          <w:sz w:val="21"/>
+          <w:szCs w:val="21"/>
+        </w:rPr>
+      </w:pPr>
+    </w:p>
+    <w:p>
+      <w:pPr>
+        <w:pStyle w:val="ListParagraph"/>
+        <w:tabs>
+          <w:tab w:val="left" w:pos="9351"/>
+          <w:tab w:val="left" w:pos="9923"/>
+        </w:tabs>
+        <w:ind w:left="142" w:right="222"/>
+        <w:rPr>
+          <w:sz w:val="21"/>
+          <w:szCs w:val="21"/>
+        </w:rPr>
+      </w:pPr>
+      <w:r>
+        <w:rPr>
+          <w:sz w:val="21"/>
+          <w:szCs w:val="21"/>
+        </w:rPr>
         <w:t>Update the test unit</w:t>
       </w:r>
-      <w:bookmarkStart w:id="0" w:name="_GoBack"/>
-      <w:bookmarkEnd w:id="0"/>
     </w:p>
     <w:p>
       <w:pPr>
@@ -16024,7 +16102,7 @@
 </file>
 
 <file path=customXml/itemProps1.xml><?xml version="1.0" encoding="utf-8"?>
-<ds:datastoreItem xmlns:ds="http://schemas.openxmlformats.org/officeDocument/2006/customXml" ds:itemID="{635992BA-AF3D-40BA-9B9F-9BA737E8B01A}">
+<ds:datastoreItem xmlns:ds="http://schemas.openxmlformats.org/officeDocument/2006/customXml" ds:itemID="{822C8753-3B54-4851-B32C-7E3B07F07F86}">
   <ds:schemaRefs>
     <ds:schemaRef ds:uri="http://schemas.openxmlformats.org/officeDocument/2006/bibliography"/>
   </ds:schemaRefs>

</xml_diff>